<commit_message>
Grammar class, g2.txt made. Parser prepared for algorithms.
</commit_message>
<xml_diff>
--- a/Lab5 - Parser/Documentatie-Lab5.docx
+++ b/Lab5 - Parser/Documentatie-Lab5.docx
@@ -7,12 +7,14 @@
         <w:jc w:val="center"/>
         <w:rPr>
           <w:sz w:val="32"/>
+          <w:szCs w:val="32"/>
         </w:rPr>
       </w:pPr>
       <w:proofErr w:type="spellStart"/>
       <w:r>
         <w:rPr>
           <w:sz w:val="32"/>
+          <w:szCs w:val="32"/>
         </w:rPr>
         <w:t>Documentatie</w:t>
       </w:r>
@@ -20,20 +22,30 @@
       <w:r>
         <w:rPr>
           <w:sz w:val="32"/>
-        </w:rPr>
-        <w:t xml:space="preserve"> Lab5</w:t>
+          <w:szCs w:val="32"/>
+        </w:rPr>
+        <w:t xml:space="preserve"> </w:t>
       </w:r>
       <w:r>
         <w:rPr>
           <w:sz w:val="32"/>
-        </w:rPr>
-        <w:t xml:space="preserve"> </w:t>
+          <w:szCs w:val="32"/>
+        </w:rPr>
+        <w:t>LF</w:t>
       </w:r>
       <w:r>
         <w:rPr>
           <w:sz w:val="32"/>
-        </w:rPr>
-        <w:t>LFTC</w:t>
+          <w:szCs w:val="32"/>
+        </w:rPr>
+        <w:t>D</w:t>
+      </w:r>
+      <w:r>
+        <w:rPr>
+          <w:sz w:val="32"/>
+          <w:szCs w:val="32"/>
+        </w:rPr>
+        <w:t>C</w:t>
       </w:r>
     </w:p>
     <w:p>
@@ -167,28 +179,426 @@
         </w:rPr>
         <w:t>Parser</w:t>
       </w:r>
+      <w:r>
+        <w:rPr>
+          <w:sz w:val="40"/>
+          <w:szCs w:val="30"/>
+          <w:u w:val="single"/>
+        </w:rPr>
+        <w:t xml:space="preserve"> </w:t>
+      </w:r>
+      <w:proofErr w:type="gramStart"/>
+      <w:r>
+        <w:rPr>
+          <w:sz w:val="40"/>
+          <w:szCs w:val="30"/>
+          <w:u w:val="single"/>
+        </w:rPr>
+        <w:t>LR(</w:t>
+      </w:r>
+      <w:proofErr w:type="gramEnd"/>
+      <w:r>
+        <w:rPr>
+          <w:sz w:val="40"/>
+          <w:szCs w:val="30"/>
+          <w:u w:val="single"/>
+        </w:rPr>
+        <w:t>0)</w:t>
+      </w:r>
     </w:p>
     <w:p>
       <w:pPr>
         <w:spacing w:line="276" w:lineRule="auto"/>
         <w:rPr>
+          <w:b/>
+          <w:sz w:val="32"/>
+          <w:u w:val="single"/>
+        </w:rPr>
+      </w:pPr>
+      <w:r>
+        <w:rPr>
+          <w:b/>
+          <w:sz w:val="32"/>
+          <w:u w:val="single"/>
+        </w:rPr>
+        <w:t>Requirements</w:t>
+      </w:r>
+    </w:p>
+    <w:p>
+      <w:pPr>
+        <w:spacing w:line="276" w:lineRule="auto"/>
+        <w:rPr>
           <w:sz w:val="28"/>
-        </w:rPr>
-      </w:pPr>
+          <w:szCs w:val="28"/>
+        </w:rPr>
+      </w:pPr>
+      <w:r>
+        <w:rPr>
+          <w:sz w:val="28"/>
+          <w:szCs w:val="28"/>
+        </w:rPr>
+        <w:t>Class Grammar reading from file.</w:t>
+      </w:r>
+    </w:p>
+    <w:p>
+      <w:r>
+        <w:rPr>
+          <w:rFonts w:ascii="Calibri" w:eastAsia="Calibri" w:hAnsi="Calibri" w:cs="Calibri"/>
+          <w:color w:val="212529"/>
+        </w:rPr>
+        <w:t>Assignment for a team of 2 students!</w:t>
+      </w:r>
+    </w:p>
+    <w:p>
+      <w:r>
+        <w:rPr>
+          <w:rFonts w:ascii="Calibri" w:eastAsia="Calibri" w:hAnsi="Calibri" w:cs="Calibri"/>
+          <w:color w:val="212529"/>
+        </w:rPr>
+        <w:t>Statement: Implement a parser algorithm</w:t>
+      </w:r>
+    </w:p>
+    <w:p>
+      <w:r>
+        <w:rPr>
+          <w:rFonts w:ascii="Calibri" w:eastAsia="Calibri" w:hAnsi="Calibri" w:cs="Calibri"/>
+          <w:color w:val="212529"/>
+        </w:rPr>
+        <w:t>One of the following parsing methods will be chosen (assigned by teaching staff):</w:t>
+      </w:r>
+    </w:p>
+    <w:p>
+      <w:proofErr w:type="gramStart"/>
+      <w:r>
+        <w:rPr>
+          <w:rFonts w:ascii="Calibri" w:eastAsia="Calibri" w:hAnsi="Calibri" w:cs="Calibri"/>
+          <w:color w:val="212529"/>
+        </w:rPr>
+        <w:t>1.a</w:t>
+      </w:r>
+      <w:proofErr w:type="gramEnd"/>
+      <w:r>
+        <w:rPr>
+          <w:rFonts w:ascii="Calibri" w:eastAsia="Calibri" w:hAnsi="Calibri" w:cs="Calibri"/>
+          <w:color w:val="212529"/>
+        </w:rPr>
+        <w:t>. recursive descendent</w:t>
+      </w:r>
+    </w:p>
+    <w:p>
+      <w:proofErr w:type="gramStart"/>
+      <w:r>
+        <w:rPr>
+          <w:rFonts w:ascii="Calibri" w:eastAsia="Calibri" w:hAnsi="Calibri" w:cs="Calibri"/>
+          <w:color w:val="212529"/>
+        </w:rPr>
+        <w:t>1.b</w:t>
+      </w:r>
+      <w:proofErr w:type="gramEnd"/>
+      <w:r>
+        <w:rPr>
+          <w:rFonts w:ascii="Calibri" w:eastAsia="Calibri" w:hAnsi="Calibri" w:cs="Calibri"/>
+          <w:color w:val="212529"/>
+        </w:rPr>
+        <w:t xml:space="preserve">. </w:t>
+      </w:r>
+      <w:proofErr w:type="spellStart"/>
+      <w:r>
+        <w:rPr>
+          <w:rFonts w:ascii="Calibri" w:eastAsia="Calibri" w:hAnsi="Calibri" w:cs="Calibri"/>
+          <w:color w:val="212529"/>
+        </w:rPr>
+        <w:t>ll</w:t>
+      </w:r>
+      <w:proofErr w:type="spellEnd"/>
+      <w:r>
+        <w:rPr>
+          <w:rFonts w:ascii="Calibri" w:eastAsia="Calibri" w:hAnsi="Calibri" w:cs="Calibri"/>
+          <w:color w:val="212529"/>
+        </w:rPr>
+        <w:t>(1)</w:t>
+      </w:r>
+    </w:p>
+    <w:p>
+      <w:pPr>
+        <w:rPr>
+          <w:b/>
+        </w:rPr>
+      </w:pPr>
+      <w:proofErr w:type="gramStart"/>
+      <w:r>
+        <w:rPr>
+          <w:rFonts w:ascii="Calibri" w:eastAsia="Calibri" w:hAnsi="Calibri" w:cs="Calibri"/>
+          <w:b/>
+          <w:color w:val="212529"/>
+        </w:rPr>
+        <w:t>1.c</w:t>
+      </w:r>
+      <w:proofErr w:type="gramEnd"/>
+      <w:r>
+        <w:rPr>
+          <w:rFonts w:ascii="Calibri" w:eastAsia="Calibri" w:hAnsi="Calibri" w:cs="Calibri"/>
+          <w:b/>
+          <w:color w:val="212529"/>
+        </w:rPr>
+        <w:t xml:space="preserve">. </w:t>
+      </w:r>
+      <w:proofErr w:type="spellStart"/>
+      <w:r>
+        <w:rPr>
+          <w:rFonts w:ascii="Calibri" w:eastAsia="Calibri" w:hAnsi="Calibri" w:cs="Calibri"/>
+          <w:b/>
+          <w:color w:val="212529"/>
+        </w:rPr>
+        <w:t>lr</w:t>
+      </w:r>
+      <w:proofErr w:type="spellEnd"/>
+      <w:r>
+        <w:rPr>
+          <w:rFonts w:ascii="Calibri" w:eastAsia="Calibri" w:hAnsi="Calibri" w:cs="Calibri"/>
+          <w:b/>
+          <w:color w:val="212529"/>
+        </w:rPr>
+        <w:t>(0)</w:t>
+      </w:r>
+    </w:p>
+    <w:p>
+      <w:r>
+        <w:rPr>
+          <w:rFonts w:ascii="Calibri" w:eastAsia="Calibri" w:hAnsi="Calibri" w:cs="Calibri"/>
+          <w:color w:val="212529"/>
+        </w:rPr>
+        <w:t>The representation of the parsing tree (output) will be (decided by the team):</w:t>
+      </w:r>
+    </w:p>
+    <w:p>
+      <w:r>
+        <w:rPr>
+          <w:rFonts w:ascii="Calibri" w:eastAsia="Calibri" w:hAnsi="Calibri" w:cs="Calibri"/>
+          <w:color w:val="212529"/>
+        </w:rPr>
+        <w:t xml:space="preserve"> </w:t>
+      </w:r>
+      <w:proofErr w:type="gramStart"/>
+      <w:r>
+        <w:rPr>
+          <w:rFonts w:ascii="Calibri" w:eastAsia="Calibri" w:hAnsi="Calibri" w:cs="Calibri"/>
+          <w:color w:val="212529"/>
+        </w:rPr>
+        <w:t>2.a</w:t>
+      </w:r>
+      <w:proofErr w:type="gramEnd"/>
+      <w:r>
+        <w:rPr>
+          <w:rFonts w:ascii="Calibri" w:eastAsia="Calibri" w:hAnsi="Calibri" w:cs="Calibri"/>
+          <w:color w:val="212529"/>
+        </w:rPr>
+        <w:t>. productions string (max grade = 8.5)</w:t>
+      </w:r>
+    </w:p>
+    <w:p>
+      <w:r>
+        <w:rPr>
+          <w:rFonts w:ascii="Calibri" w:eastAsia="Calibri" w:hAnsi="Calibri" w:cs="Calibri"/>
+          <w:color w:val="212529"/>
+        </w:rPr>
+        <w:t xml:space="preserve"> </w:t>
+      </w:r>
+      <w:proofErr w:type="gramStart"/>
+      <w:r>
+        <w:rPr>
+          <w:rFonts w:ascii="Calibri" w:eastAsia="Calibri" w:hAnsi="Calibri" w:cs="Calibri"/>
+          <w:color w:val="212529"/>
+        </w:rPr>
+        <w:t>2.b</w:t>
+      </w:r>
+      <w:proofErr w:type="gramEnd"/>
+      <w:r>
+        <w:rPr>
+          <w:rFonts w:ascii="Calibri" w:eastAsia="Calibri" w:hAnsi="Calibri" w:cs="Calibri"/>
+          <w:color w:val="212529"/>
+        </w:rPr>
+        <w:t>. derivations string (max grade = 9)</w:t>
+      </w:r>
+    </w:p>
+    <w:p>
+      <w:r>
+        <w:rPr>
+          <w:rFonts w:ascii="Calibri" w:eastAsia="Calibri" w:hAnsi="Calibri" w:cs="Calibri"/>
+          <w:color w:val="212529"/>
+        </w:rPr>
+        <w:t xml:space="preserve"> </w:t>
+      </w:r>
+      <w:proofErr w:type="gramStart"/>
+      <w:r>
+        <w:rPr>
+          <w:rFonts w:ascii="Calibri" w:eastAsia="Calibri" w:hAnsi="Calibri" w:cs="Calibri"/>
+          <w:color w:val="212529"/>
+        </w:rPr>
+        <w:t>2.c</w:t>
+      </w:r>
+      <w:proofErr w:type="gramEnd"/>
+      <w:r>
+        <w:rPr>
+          <w:rFonts w:ascii="Calibri" w:eastAsia="Calibri" w:hAnsi="Calibri" w:cs="Calibri"/>
+          <w:color w:val="212529"/>
+        </w:rPr>
+        <w:t>. table (using father and sibling relation) (max grade = 10)</w:t>
+      </w:r>
+    </w:p>
+    <w:p/>
+    <w:p>
+      <w:r>
+        <w:rPr>
+          <w:rFonts w:ascii="Calibri" w:eastAsia="Calibri" w:hAnsi="Calibri" w:cs="Calibri"/>
+          <w:b/>
+          <w:bCs/>
+          <w:color w:val="212529"/>
+        </w:rPr>
+        <w:t>PART 1: Deliverables</w:t>
+      </w:r>
+    </w:p>
+    <w:p>
+      <w:pPr>
+        <w:pStyle w:val="ListParagraph"/>
+        <w:numPr>
+          <w:ilvl w:val="0"/>
+          <w:numId w:val="1"/>
+        </w:numPr>
+        <w:rPr>
+          <w:rFonts w:eastAsiaTheme="minorEastAsia"/>
+          <w:color w:val="212529"/>
+        </w:rPr>
+      </w:pPr>
+      <w:r>
+        <w:rPr>
+          <w:rFonts w:ascii="Calibri" w:eastAsia="Calibri" w:hAnsi="Calibri" w:cs="Calibri"/>
+          <w:color w:val="212529"/>
+        </w:rPr>
+        <w:t>Class grammar (required operations: read a grammar from file, print set of non</w:t>
+      </w:r>
+      <w:r>
+        <w:rPr>
+          <w:rFonts w:ascii="Calibri" w:eastAsia="Calibri" w:hAnsi="Calibri" w:cs="Calibri"/>
+          <w:color w:val="212529"/>
+        </w:rPr>
+        <w:t>-</w:t>
+      </w:r>
+      <w:r>
+        <w:rPr>
+          <w:rFonts w:ascii="Calibri" w:eastAsia="Calibri" w:hAnsi="Calibri" w:cs="Calibri"/>
+          <w:color w:val="212529"/>
+        </w:rPr>
+        <w:t>terminals, set of terminals, set of productions, production for a given nonterminal)</w:t>
+      </w:r>
+    </w:p>
+    <w:p>
+      <w:pPr>
+        <w:pStyle w:val="ListParagraph"/>
+        <w:numPr>
+          <w:ilvl w:val="0"/>
+          <w:numId w:val="1"/>
+        </w:numPr>
+        <w:rPr>
+          <w:rFonts w:eastAsiaTheme="minorEastAsia"/>
+          <w:color w:val="212529"/>
+        </w:rPr>
+      </w:pPr>
+      <w:r>
+        <w:rPr>
+          <w:rFonts w:ascii="Calibri" w:eastAsia="Calibri" w:hAnsi="Calibri" w:cs="Calibri"/>
+          <w:color w:val="212529"/>
+        </w:rPr>
+        <w:t>Input file: g1.txt (grammar from seminar); g2.txt (grammar of the mini</w:t>
+      </w:r>
+      <w:r>
+        <w:rPr>
+          <w:rFonts w:ascii="Calibri" w:eastAsia="Calibri" w:hAnsi="Calibri" w:cs="Calibri"/>
+          <w:color w:val="212529"/>
+        </w:rPr>
+        <w:t>-</w:t>
+      </w:r>
+      <w:r>
+        <w:rPr>
+          <w:rFonts w:ascii="Calibri" w:eastAsia="Calibri" w:hAnsi="Calibri" w:cs="Calibri"/>
+          <w:color w:val="212529"/>
+        </w:rPr>
+        <w:t>language; syntax rules from Lab1)</w:t>
+      </w:r>
+    </w:p>
+    <w:p>
+      <w:pPr>
+        <w:pStyle w:val="ListParagraph"/>
+        <w:numPr>
+          <w:ilvl w:val="0"/>
+          <w:numId w:val="1"/>
+        </w:numPr>
+        <w:rPr>
+          <w:rFonts w:eastAsiaTheme="minorEastAsia"/>
+          <w:color w:val="212529"/>
+        </w:rPr>
+      </w:pPr>
+      <w:r>
+        <w:rPr>
+          <w:rFonts w:ascii="Calibri" w:eastAsia="Calibri" w:hAnsi="Calibri" w:cs="Calibri"/>
+          <w:color w:val="212529"/>
+        </w:rPr>
+        <w:t>Functions corresponding to parsing strategy (see table below)</w:t>
+      </w:r>
     </w:p>
     <w:p>
       <w:pPr>
         <w:spacing w:line="276" w:lineRule="auto"/>
         <w:rPr>
           <w:sz w:val="28"/>
-        </w:rPr>
-      </w:pPr>
-      <w:r>
+          <w:szCs w:val="28"/>
+        </w:rPr>
+      </w:pPr>
+    </w:p>
+    <w:p>
+      <w:pPr>
+        <w:spacing w:line="276" w:lineRule="auto"/>
         <w:rPr>
           <w:sz w:val="28"/>
-        </w:rPr>
-        <w:t>Class Grammar reading from file.</w:t>
-      </w:r>
+          <w:szCs w:val="28"/>
+        </w:rPr>
+      </w:pPr>
+    </w:p>
+    <w:p>
+      <w:pPr>
+        <w:spacing w:line="276" w:lineRule="auto"/>
+        <w:rPr>
+          <w:sz w:val="28"/>
+          <w:szCs w:val="28"/>
+        </w:rPr>
+      </w:pPr>
+    </w:p>
+    <w:p>
+      <w:pPr>
+        <w:spacing w:line="276" w:lineRule="auto"/>
+        <w:rPr>
+          <w:sz w:val="28"/>
+          <w:szCs w:val="28"/>
+        </w:rPr>
+      </w:pPr>
+    </w:p>
+    <w:p>
+      <w:pPr>
+        <w:spacing w:line="276" w:lineRule="auto"/>
+        <w:rPr>
+          <w:sz w:val="28"/>
+          <w:szCs w:val="28"/>
+        </w:rPr>
+      </w:pPr>
+    </w:p>
+    <w:p>
+      <w:pPr>
+        <w:spacing w:line="276" w:lineRule="auto"/>
+        <w:rPr>
+          <w:sz w:val="28"/>
+          <w:szCs w:val="28"/>
+        </w:rPr>
+      </w:pPr>
       <w:bookmarkStart w:id="0" w:name="_GoBack"/>
       <w:bookmarkEnd w:id="0"/>
     </w:p>
@@ -197,6 +607,643 @@
         <w:spacing w:line="276" w:lineRule="auto"/>
         <w:rPr>
           <w:sz w:val="28"/>
+          <w:szCs w:val="28"/>
+        </w:rPr>
+      </w:pPr>
+      <w:r>
+        <w:rPr>
+          <w:sz w:val="28"/>
+          <w:szCs w:val="28"/>
+        </w:rPr>
+        <w:lastRenderedPageBreak/>
+        <w:t>Grammar.py</w:t>
+      </w:r>
+    </w:p>
+    <w:p>
+      <w:pPr>
+        <w:pStyle w:val="ListParagraph"/>
+        <w:rPr>
+          <w:rFonts w:ascii="Calibri" w:eastAsia="Calibri" w:hAnsi="Calibri" w:cs="Calibri"/>
+          <w:color w:val="212529"/>
+        </w:rPr>
+      </w:pPr>
+      <w:r>
+        <w:rPr>
+          <w:rFonts w:ascii="Calibri" w:eastAsia="Calibri" w:hAnsi="Calibri" w:cs="Calibri"/>
+          <w:color w:val="212529"/>
+        </w:rPr>
+        <w:t>Used by parsing algorithm to construct the syntax tree.</w:t>
+      </w:r>
+    </w:p>
+    <w:p>
+      <w:pPr>
+        <w:pStyle w:val="ListParagraph"/>
+        <w:rPr>
+          <w:rFonts w:ascii="Calibri" w:eastAsia="Calibri" w:hAnsi="Calibri" w:cs="Calibri"/>
+          <w:color w:val="212529"/>
+        </w:rPr>
+      </w:pPr>
+    </w:p>
+    <w:p>
+      <w:pPr>
+        <w:pStyle w:val="ListParagraph"/>
+        <w:rPr>
+          <w:rFonts w:ascii="Calibri" w:eastAsia="Calibri" w:hAnsi="Calibri" w:cs="Calibri"/>
+          <w:b/>
+          <w:color w:val="212529"/>
+        </w:rPr>
+      </w:pPr>
+      <w:r>
+        <w:rPr>
+          <w:rFonts w:ascii="Calibri" w:eastAsia="Calibri" w:hAnsi="Calibri" w:cs="Calibri"/>
+          <w:b/>
+          <w:color w:val="212529"/>
+        </w:rPr>
+        <w:t>Properties:</w:t>
+      </w:r>
+    </w:p>
+    <w:p>
+      <w:pPr>
+        <w:pStyle w:val="ListParagraph"/>
+        <w:rPr>
+          <w:rFonts w:ascii="Calibri" w:eastAsia="Calibri" w:hAnsi="Calibri" w:cs="Calibri"/>
+          <w:color w:val="212529"/>
+        </w:rPr>
+      </w:pPr>
+      <w:r>
+        <w:rPr>
+          <w:rFonts w:ascii="Calibri" w:eastAsia="Calibri" w:hAnsi="Calibri" w:cs="Calibri"/>
+          <w:color w:val="212529"/>
+        </w:rPr>
+        <w:t xml:space="preserve">N – </w:t>
+      </w:r>
+      <w:proofErr w:type="gramStart"/>
+      <w:r>
+        <w:rPr>
+          <w:rFonts w:ascii="Calibri" w:eastAsia="Calibri" w:hAnsi="Calibri" w:cs="Calibri"/>
+          <w:color w:val="212529"/>
+        </w:rPr>
+        <w:t>list</w:t>
+      </w:r>
+      <w:proofErr w:type="gramEnd"/>
+      <w:r>
+        <w:rPr>
+          <w:rFonts w:ascii="Calibri" w:eastAsia="Calibri" w:hAnsi="Calibri" w:cs="Calibri"/>
+          <w:color w:val="212529"/>
+        </w:rPr>
+        <w:t>, represents non-terminals</w:t>
+      </w:r>
+    </w:p>
+    <w:p>
+      <w:pPr>
+        <w:pStyle w:val="ListParagraph"/>
+        <w:rPr>
+          <w:rFonts w:ascii="Calibri" w:eastAsia="Calibri" w:hAnsi="Calibri" w:cs="Calibri"/>
+          <w:color w:val="212529"/>
+        </w:rPr>
+      </w:pPr>
+      <w:r>
+        <w:rPr>
+          <w:rFonts w:ascii="Calibri" w:eastAsia="Calibri" w:hAnsi="Calibri" w:cs="Calibri"/>
+          <w:color w:val="212529"/>
+        </w:rPr>
+        <w:t xml:space="preserve">E – </w:t>
+      </w:r>
+      <w:proofErr w:type="gramStart"/>
+      <w:r>
+        <w:rPr>
+          <w:rFonts w:ascii="Calibri" w:eastAsia="Calibri" w:hAnsi="Calibri" w:cs="Calibri"/>
+          <w:color w:val="212529"/>
+        </w:rPr>
+        <w:t>list</w:t>
+      </w:r>
+      <w:proofErr w:type="gramEnd"/>
+      <w:r>
+        <w:rPr>
+          <w:rFonts w:ascii="Calibri" w:eastAsia="Calibri" w:hAnsi="Calibri" w:cs="Calibri"/>
+          <w:color w:val="212529"/>
+        </w:rPr>
+        <w:t>, represents terminals</w:t>
+      </w:r>
+    </w:p>
+    <w:p>
+      <w:pPr>
+        <w:pStyle w:val="ListParagraph"/>
+        <w:rPr>
+          <w:rFonts w:ascii="Calibri" w:eastAsia="Calibri" w:hAnsi="Calibri" w:cs="Calibri"/>
+          <w:color w:val="212529"/>
+        </w:rPr>
+      </w:pPr>
+      <w:r>
+        <w:rPr>
+          <w:rFonts w:ascii="Calibri" w:eastAsia="Calibri" w:hAnsi="Calibri" w:cs="Calibri"/>
+          <w:color w:val="212529"/>
+        </w:rPr>
+        <w:t xml:space="preserve">S – </w:t>
+      </w:r>
+      <w:proofErr w:type="gramStart"/>
+      <w:r>
+        <w:rPr>
+          <w:rFonts w:ascii="Calibri" w:eastAsia="Calibri" w:hAnsi="Calibri" w:cs="Calibri"/>
+          <w:color w:val="212529"/>
+        </w:rPr>
+        <w:t>list</w:t>
+      </w:r>
+      <w:proofErr w:type="gramEnd"/>
+      <w:r>
+        <w:rPr>
+          <w:rFonts w:ascii="Calibri" w:eastAsia="Calibri" w:hAnsi="Calibri" w:cs="Calibri"/>
+          <w:color w:val="212529"/>
+        </w:rPr>
+        <w:t>, represents starting symbol</w:t>
+      </w:r>
+    </w:p>
+    <w:p>
+      <w:pPr>
+        <w:pStyle w:val="ListParagraph"/>
+        <w:rPr>
+          <w:rFonts w:ascii="Calibri" w:eastAsia="Calibri" w:hAnsi="Calibri" w:cs="Calibri"/>
+          <w:color w:val="212529"/>
+        </w:rPr>
+      </w:pPr>
+      <w:r>
+        <w:rPr>
+          <w:rFonts w:ascii="Calibri" w:eastAsia="Calibri" w:hAnsi="Calibri" w:cs="Calibri"/>
+          <w:color w:val="212529"/>
+        </w:rPr>
+        <w:t xml:space="preserve">P – </w:t>
+      </w:r>
+      <w:proofErr w:type="gramStart"/>
+      <w:r>
+        <w:rPr>
+          <w:rFonts w:ascii="Calibri" w:eastAsia="Calibri" w:hAnsi="Calibri" w:cs="Calibri"/>
+          <w:color w:val="212529"/>
+        </w:rPr>
+        <w:t>list</w:t>
+      </w:r>
+      <w:proofErr w:type="gramEnd"/>
+      <w:r>
+        <w:rPr>
+          <w:rFonts w:ascii="Calibri" w:eastAsia="Calibri" w:hAnsi="Calibri" w:cs="Calibri"/>
+          <w:color w:val="212529"/>
+        </w:rPr>
+        <w:t>, represents productions</w:t>
+      </w:r>
+    </w:p>
+    <w:p>
+      <w:pPr>
+        <w:pStyle w:val="ListParagraph"/>
+        <w:rPr>
+          <w:rFonts w:ascii="Calibri" w:eastAsia="Calibri" w:hAnsi="Calibri" w:cs="Calibri"/>
+          <w:color w:val="212529"/>
+        </w:rPr>
+      </w:pPr>
+    </w:p>
+    <w:p>
+      <w:pPr>
+        <w:pStyle w:val="ListParagraph"/>
+        <w:rPr>
+          <w:rFonts w:ascii="Calibri" w:eastAsia="Calibri" w:hAnsi="Calibri" w:cs="Calibri"/>
+          <w:color w:val="212529"/>
+        </w:rPr>
+      </w:pPr>
+      <w:r>
+        <w:rPr>
+          <w:rFonts w:ascii="Calibri" w:eastAsia="Calibri" w:hAnsi="Calibri" w:cs="Calibri"/>
+          <w:color w:val="212529"/>
+        </w:rPr>
+        <w:t>Methods:</w:t>
+      </w:r>
+      <w:r>
+        <w:rPr>
+          <w:rFonts w:ascii="Calibri" w:eastAsia="Calibri" w:hAnsi="Calibri" w:cs="Calibri"/>
+          <w:noProof/>
+          <w:color w:val="212529"/>
+        </w:rPr>
+        <w:t xml:space="preserve"> </w:t>
+      </w:r>
+    </w:p>
+    <w:p>
+      <w:pPr>
+        <w:pStyle w:val="ListParagraph"/>
+        <w:rPr>
+          <w:rFonts w:ascii="Calibri" w:eastAsia="Calibri" w:hAnsi="Calibri" w:cs="Calibri"/>
+          <w:color w:val="212529"/>
+        </w:rPr>
+      </w:pPr>
+      <w:proofErr w:type="spellStart"/>
+      <w:r>
+        <w:rPr>
+          <w:rFonts w:ascii="Calibri" w:eastAsia="Calibri" w:hAnsi="Calibri" w:cs="Calibri"/>
+          <w:b/>
+          <w:color w:val="212529"/>
+        </w:rPr>
+        <w:t>read_from_</w:t>
+      </w:r>
+      <w:proofErr w:type="gramStart"/>
+      <w:r>
+        <w:rPr>
+          <w:rFonts w:ascii="Calibri" w:eastAsia="Calibri" w:hAnsi="Calibri" w:cs="Calibri"/>
+          <w:b/>
+          <w:color w:val="212529"/>
+        </w:rPr>
+        <w:t>file</w:t>
+      </w:r>
+      <w:proofErr w:type="spellEnd"/>
+      <w:r>
+        <w:rPr>
+          <w:rFonts w:ascii="Calibri" w:eastAsia="Calibri" w:hAnsi="Calibri" w:cs="Calibri"/>
+          <w:color w:val="212529"/>
+        </w:rPr>
+        <w:t>(</w:t>
+      </w:r>
+      <w:proofErr w:type="gramEnd"/>
+      <w:r>
+        <w:rPr>
+          <w:rFonts w:ascii="Calibri" w:eastAsia="Calibri" w:hAnsi="Calibri" w:cs="Calibri"/>
+          <w:color w:val="212529"/>
+        </w:rPr>
+        <w:t>filename): read the elements from a file</w:t>
+      </w:r>
+    </w:p>
+    <w:p>
+      <w:pPr>
+        <w:pStyle w:val="ListParagraph"/>
+        <w:rPr>
+          <w:rFonts w:ascii="Calibri" w:eastAsia="Calibri" w:hAnsi="Calibri" w:cs="Calibri"/>
+          <w:color w:val="212529"/>
+        </w:rPr>
+      </w:pPr>
+      <w:proofErr w:type="gramStart"/>
+      <w:r>
+        <w:rPr>
+          <w:rFonts w:ascii="Calibri" w:eastAsia="Calibri" w:hAnsi="Calibri" w:cs="Calibri"/>
+          <w:color w:val="212529"/>
+        </w:rPr>
+        <w:t>in</w:t>
+      </w:r>
+      <w:proofErr w:type="gramEnd"/>
+      <w:r>
+        <w:rPr>
+          <w:rFonts w:ascii="Calibri" w:eastAsia="Calibri" w:hAnsi="Calibri" w:cs="Calibri"/>
+          <w:color w:val="212529"/>
+        </w:rPr>
+        <w:t>: filename – string</w:t>
+      </w:r>
+    </w:p>
+    <w:p>
+      <w:pPr>
+        <w:pStyle w:val="ListParagraph"/>
+        <w:rPr>
+          <w:rFonts w:ascii="Calibri" w:eastAsia="Calibri" w:hAnsi="Calibri" w:cs="Calibri"/>
+          <w:color w:val="212529"/>
+        </w:rPr>
+      </w:pPr>
+      <w:proofErr w:type="gramStart"/>
+      <w:r>
+        <w:rPr>
+          <w:rFonts w:ascii="Calibri" w:eastAsia="Calibri" w:hAnsi="Calibri" w:cs="Calibri"/>
+          <w:color w:val="212529"/>
+        </w:rPr>
+        <w:t>out</w:t>
+      </w:r>
+      <w:proofErr w:type="gramEnd"/>
+      <w:r>
+        <w:rPr>
+          <w:rFonts w:ascii="Calibri" w:eastAsia="Calibri" w:hAnsi="Calibri" w:cs="Calibri"/>
+          <w:color w:val="212529"/>
+        </w:rPr>
+        <w:t>: Grammar object</w:t>
+      </w:r>
+    </w:p>
+    <w:p>
+      <w:pPr>
+        <w:pStyle w:val="ListParagraph"/>
+        <w:rPr>
+          <w:rFonts w:ascii="Calibri" w:eastAsia="Calibri" w:hAnsi="Calibri" w:cs="Calibri"/>
+          <w:color w:val="212529"/>
+        </w:rPr>
+      </w:pPr>
+    </w:p>
+    <w:p>
+      <w:pPr>
+        <w:pStyle w:val="ListParagraph"/>
+        <w:rPr>
+          <w:rFonts w:ascii="Calibri" w:eastAsia="Calibri" w:hAnsi="Calibri" w:cs="Calibri"/>
+          <w:color w:val="212529"/>
+        </w:rPr>
+      </w:pPr>
+      <w:proofErr w:type="spellStart"/>
+      <w:r>
+        <w:rPr>
+          <w:rFonts w:ascii="Calibri" w:eastAsia="Calibri" w:hAnsi="Calibri" w:cs="Calibri"/>
+          <w:b/>
+          <w:color w:val="212529"/>
+        </w:rPr>
+        <w:t>parse_</w:t>
+      </w:r>
+      <w:proofErr w:type="gramStart"/>
+      <w:r>
+        <w:rPr>
+          <w:rFonts w:ascii="Calibri" w:eastAsia="Calibri" w:hAnsi="Calibri" w:cs="Calibri"/>
+          <w:b/>
+          <w:color w:val="212529"/>
+        </w:rPr>
+        <w:t>line</w:t>
+      </w:r>
+      <w:proofErr w:type="spellEnd"/>
+      <w:r>
+        <w:rPr>
+          <w:rFonts w:ascii="Calibri" w:eastAsia="Calibri" w:hAnsi="Calibri" w:cs="Calibri"/>
+          <w:color w:val="212529"/>
+        </w:rPr>
+        <w:t>(</w:t>
+      </w:r>
+      <w:proofErr w:type="gramEnd"/>
+      <w:r>
+        <w:rPr>
+          <w:rFonts w:ascii="Calibri" w:eastAsia="Calibri" w:hAnsi="Calibri" w:cs="Calibri"/>
+          <w:color w:val="212529"/>
+        </w:rPr>
+        <w:t>line): parses a line</w:t>
+      </w:r>
+      <w:r>
+        <w:rPr>
+          <w:rFonts w:ascii="Calibri" w:eastAsia="Calibri" w:hAnsi="Calibri" w:cs="Calibri"/>
+          <w:color w:val="212529"/>
+        </w:rPr>
+        <w:t xml:space="preserve"> based on comma and spaces</w:t>
+      </w:r>
+    </w:p>
+    <w:p>
+      <w:pPr>
+        <w:pStyle w:val="ListParagraph"/>
+        <w:rPr>
+          <w:rFonts w:ascii="Calibri" w:eastAsia="Calibri" w:hAnsi="Calibri" w:cs="Calibri"/>
+          <w:color w:val="212529"/>
+        </w:rPr>
+      </w:pPr>
+      <w:proofErr w:type="gramStart"/>
+      <w:r>
+        <w:rPr>
+          <w:rFonts w:ascii="Calibri" w:eastAsia="Calibri" w:hAnsi="Calibri" w:cs="Calibri"/>
+          <w:color w:val="212529"/>
+        </w:rPr>
+        <w:t>in</w:t>
+      </w:r>
+      <w:proofErr w:type="gramEnd"/>
+      <w:r>
+        <w:rPr>
+          <w:rFonts w:ascii="Calibri" w:eastAsia="Calibri" w:hAnsi="Calibri" w:cs="Calibri"/>
+          <w:color w:val="212529"/>
+        </w:rPr>
+        <w:t>: line – string</w:t>
+      </w:r>
+    </w:p>
+    <w:p>
+      <w:pPr>
+        <w:pStyle w:val="ListParagraph"/>
+        <w:rPr>
+          <w:rFonts w:ascii="Calibri" w:eastAsia="Calibri" w:hAnsi="Calibri" w:cs="Calibri"/>
+          <w:color w:val="212529"/>
+        </w:rPr>
+      </w:pPr>
+      <w:proofErr w:type="gramStart"/>
+      <w:r>
+        <w:rPr>
+          <w:rFonts w:ascii="Calibri" w:eastAsia="Calibri" w:hAnsi="Calibri" w:cs="Calibri"/>
+          <w:color w:val="212529"/>
+        </w:rPr>
+        <w:t>out</w:t>
+      </w:r>
+      <w:proofErr w:type="gramEnd"/>
+      <w:r>
+        <w:rPr>
+          <w:rFonts w:ascii="Calibri" w:eastAsia="Calibri" w:hAnsi="Calibri" w:cs="Calibri"/>
+          <w:color w:val="212529"/>
+        </w:rPr>
+        <w:t>: list</w:t>
+      </w:r>
+    </w:p>
+    <w:p>
+      <w:pPr>
+        <w:pStyle w:val="ListParagraph"/>
+        <w:rPr>
+          <w:rFonts w:ascii="Calibri" w:eastAsia="Calibri" w:hAnsi="Calibri" w:cs="Calibri"/>
+          <w:color w:val="212529"/>
+        </w:rPr>
+      </w:pPr>
+    </w:p>
+    <w:p>
+      <w:pPr>
+        <w:pStyle w:val="ListParagraph"/>
+        <w:rPr>
+          <w:rFonts w:ascii="Calibri" w:eastAsia="Calibri" w:hAnsi="Calibri" w:cs="Calibri"/>
+          <w:color w:val="212529"/>
+        </w:rPr>
+      </w:pPr>
+      <w:proofErr w:type="spellStart"/>
+      <w:r>
+        <w:rPr>
+          <w:rFonts w:ascii="Calibri" w:eastAsia="Calibri" w:hAnsi="Calibri" w:cs="Calibri"/>
+          <w:b/>
+          <w:color w:val="212529"/>
+        </w:rPr>
+        <w:t>parse_</w:t>
+      </w:r>
+      <w:proofErr w:type="gramStart"/>
+      <w:r>
+        <w:rPr>
+          <w:rFonts w:ascii="Calibri" w:eastAsia="Calibri" w:hAnsi="Calibri" w:cs="Calibri"/>
+          <w:b/>
+          <w:color w:val="212529"/>
+        </w:rPr>
+        <w:t>productions</w:t>
+      </w:r>
+      <w:proofErr w:type="spellEnd"/>
+      <w:r>
+        <w:rPr>
+          <w:rFonts w:ascii="Calibri" w:eastAsia="Calibri" w:hAnsi="Calibri" w:cs="Calibri"/>
+          <w:color w:val="212529"/>
+        </w:rPr>
+        <w:t>(</w:t>
+      </w:r>
+      <w:proofErr w:type="gramEnd"/>
+      <w:r>
+        <w:rPr>
+          <w:rFonts w:ascii="Calibri" w:eastAsia="Calibri" w:hAnsi="Calibri" w:cs="Calibri"/>
+          <w:color w:val="212529"/>
+        </w:rPr>
+        <w:t>line): parses a line and forms productions</w:t>
+      </w:r>
+    </w:p>
+    <w:p>
+      <w:pPr>
+        <w:pStyle w:val="ListParagraph"/>
+        <w:rPr>
+          <w:rFonts w:ascii="Calibri" w:eastAsia="Calibri" w:hAnsi="Calibri" w:cs="Calibri"/>
+          <w:color w:val="212529"/>
+        </w:rPr>
+      </w:pPr>
+      <w:proofErr w:type="gramStart"/>
+      <w:r>
+        <w:rPr>
+          <w:rFonts w:ascii="Calibri" w:eastAsia="Calibri" w:hAnsi="Calibri" w:cs="Calibri"/>
+          <w:color w:val="212529"/>
+        </w:rPr>
+        <w:t>in</w:t>
+      </w:r>
+      <w:proofErr w:type="gramEnd"/>
+      <w:r>
+        <w:rPr>
+          <w:rFonts w:ascii="Calibri" w:eastAsia="Calibri" w:hAnsi="Calibri" w:cs="Calibri"/>
+          <w:color w:val="212529"/>
+        </w:rPr>
+        <w:t>: line – string</w:t>
+      </w:r>
+    </w:p>
+    <w:p>
+      <w:pPr>
+        <w:pStyle w:val="ListParagraph"/>
+        <w:rPr>
+          <w:rFonts w:ascii="Calibri" w:eastAsia="Calibri" w:hAnsi="Calibri" w:cs="Calibri"/>
+          <w:color w:val="212529"/>
+        </w:rPr>
+      </w:pPr>
+      <w:proofErr w:type="gramStart"/>
+      <w:r>
+        <w:rPr>
+          <w:rFonts w:ascii="Calibri" w:eastAsia="Calibri" w:hAnsi="Calibri" w:cs="Calibri"/>
+          <w:color w:val="212529"/>
+        </w:rPr>
+        <w:t>out</w:t>
+      </w:r>
+      <w:proofErr w:type="gramEnd"/>
+      <w:r>
+        <w:rPr>
+          <w:rFonts w:ascii="Calibri" w:eastAsia="Calibri" w:hAnsi="Calibri" w:cs="Calibri"/>
+          <w:color w:val="212529"/>
+        </w:rPr>
+        <w:t>: list of productions</w:t>
+      </w:r>
+    </w:p>
+    <w:p>
+      <w:pPr>
+        <w:pStyle w:val="ListParagraph"/>
+        <w:rPr>
+          <w:rFonts w:ascii="Calibri" w:eastAsia="Calibri" w:hAnsi="Calibri" w:cs="Calibri"/>
+          <w:color w:val="212529"/>
+        </w:rPr>
+      </w:pPr>
+    </w:p>
+    <w:p>
+      <w:pPr>
+        <w:pStyle w:val="ListParagraph"/>
+        <w:rPr>
+          <w:rFonts w:ascii="Calibri" w:eastAsia="Calibri" w:hAnsi="Calibri" w:cs="Calibri"/>
+          <w:color w:val="212529"/>
+        </w:rPr>
+      </w:pPr>
+      <w:proofErr w:type="spellStart"/>
+      <w:r>
+        <w:rPr>
+          <w:rFonts w:ascii="Calibri" w:eastAsia="Calibri" w:hAnsi="Calibri" w:cs="Calibri"/>
+          <w:b/>
+          <w:color w:val="212529"/>
+        </w:rPr>
+        <w:t>get_</w:t>
+      </w:r>
+      <w:proofErr w:type="gramStart"/>
+      <w:r>
+        <w:rPr>
+          <w:rFonts w:ascii="Calibri" w:eastAsia="Calibri" w:hAnsi="Calibri" w:cs="Calibri"/>
+          <w:b/>
+          <w:color w:val="212529"/>
+        </w:rPr>
+        <w:t>productions</w:t>
+      </w:r>
+      <w:proofErr w:type="spellEnd"/>
+      <w:r>
+        <w:rPr>
+          <w:rFonts w:ascii="Calibri" w:eastAsia="Calibri" w:hAnsi="Calibri" w:cs="Calibri"/>
+          <w:color w:val="212529"/>
+        </w:rPr>
+        <w:t>(</w:t>
+      </w:r>
+      <w:proofErr w:type="gramEnd"/>
+      <w:r>
+        <w:rPr>
+          <w:rFonts w:ascii="Calibri" w:eastAsia="Calibri" w:hAnsi="Calibri" w:cs="Calibri"/>
+          <w:color w:val="212529"/>
+        </w:rPr>
+        <w:t>symbol): get productions for a certain symbol</w:t>
+      </w:r>
+    </w:p>
+    <w:p>
+      <w:pPr>
+        <w:pStyle w:val="ListParagraph"/>
+        <w:rPr>
+          <w:rFonts w:ascii="Calibri" w:eastAsia="Calibri" w:hAnsi="Calibri" w:cs="Calibri"/>
+          <w:color w:val="212529"/>
+        </w:rPr>
+      </w:pPr>
+      <w:proofErr w:type="gramStart"/>
+      <w:r>
+        <w:rPr>
+          <w:rFonts w:ascii="Calibri" w:eastAsia="Calibri" w:hAnsi="Calibri" w:cs="Calibri"/>
+          <w:color w:val="212529"/>
+        </w:rPr>
+        <w:t>in</w:t>
+      </w:r>
+      <w:proofErr w:type="gramEnd"/>
+      <w:r>
+        <w:rPr>
+          <w:rFonts w:ascii="Calibri" w:eastAsia="Calibri" w:hAnsi="Calibri" w:cs="Calibri"/>
+          <w:color w:val="212529"/>
+        </w:rPr>
+        <w:t>: symbol – string</w:t>
+      </w:r>
+    </w:p>
+    <w:p>
+      <w:pPr>
+        <w:pStyle w:val="ListParagraph"/>
+        <w:rPr>
+          <w:rFonts w:ascii="Calibri" w:eastAsia="Calibri" w:hAnsi="Calibri" w:cs="Calibri"/>
+          <w:color w:val="212529"/>
+        </w:rPr>
+      </w:pPr>
+      <w:proofErr w:type="gramStart"/>
+      <w:r>
+        <w:rPr>
+          <w:rFonts w:ascii="Calibri" w:eastAsia="Calibri" w:hAnsi="Calibri" w:cs="Calibri"/>
+          <w:color w:val="212529"/>
+        </w:rPr>
+        <w:t>out</w:t>
+      </w:r>
+      <w:proofErr w:type="gramEnd"/>
+      <w:r>
+        <w:rPr>
+          <w:rFonts w:ascii="Calibri" w:eastAsia="Calibri" w:hAnsi="Calibri" w:cs="Calibri"/>
+          <w:color w:val="212529"/>
+        </w:rPr>
+        <w:t>: production</w:t>
+      </w:r>
+    </w:p>
+    <w:p>
+      <w:pPr>
+        <w:pStyle w:val="ListParagraph"/>
+        <w:rPr>
+          <w:rFonts w:ascii="Calibri" w:eastAsia="Calibri" w:hAnsi="Calibri" w:cs="Calibri"/>
+          <w:color w:val="212529"/>
+        </w:rPr>
+      </w:pPr>
+    </w:p>
+    <w:p>
+      <w:pPr>
+        <w:pStyle w:val="ListParagraph"/>
+        <w:rPr>
+          <w:rFonts w:ascii="Calibri" w:eastAsia="Calibri" w:hAnsi="Calibri" w:cs="Calibri"/>
+          <w:color w:val="212529"/>
         </w:rPr>
       </w:pPr>
     </w:p>
@@ -205,13 +1252,776 @@
         <w:spacing w:line="276" w:lineRule="auto"/>
         <w:rPr>
           <w:sz w:val="28"/>
-        </w:rPr>
-      </w:pPr>
+          <w:szCs w:val="28"/>
+        </w:rPr>
+      </w:pPr>
+      <w:r>
+        <w:rPr>
+          <w:sz w:val="28"/>
+          <w:szCs w:val="28"/>
+        </w:rPr>
+        <w:t>Parser.py</w:t>
+      </w:r>
+    </w:p>
+    <w:p>
+      <w:pPr>
+        <w:pStyle w:val="ListParagraph"/>
+        <w:rPr>
+          <w:rFonts w:ascii="Calibri" w:eastAsia="Calibri" w:hAnsi="Calibri" w:cs="Calibri"/>
+          <w:color w:val="212529"/>
+        </w:rPr>
+      </w:pPr>
+      <w:proofErr w:type="gramStart"/>
+      <w:r>
+        <w:rPr>
+          <w:rFonts w:ascii="Calibri" w:eastAsia="Calibri" w:hAnsi="Calibri" w:cs="Calibri"/>
+          <w:color w:val="212529"/>
+        </w:rPr>
+        <w:t>LR(</w:t>
+      </w:r>
+      <w:proofErr w:type="gramEnd"/>
+      <w:r>
+        <w:rPr>
+          <w:rFonts w:ascii="Calibri" w:eastAsia="Calibri" w:hAnsi="Calibri" w:cs="Calibri"/>
+          <w:color w:val="212529"/>
+        </w:rPr>
+        <w:t>0)</w:t>
+      </w:r>
+      <w:r>
+        <w:rPr>
+          <w:rFonts w:ascii="Calibri" w:eastAsia="Calibri" w:hAnsi="Calibri" w:cs="Calibri"/>
+          <w:color w:val="212529"/>
+        </w:rPr>
+        <w:t xml:space="preserve"> parsing algorithm</w:t>
+      </w:r>
+      <w:r>
+        <w:rPr>
+          <w:rFonts w:ascii="Calibri" w:eastAsia="Calibri" w:hAnsi="Calibri" w:cs="Calibri"/>
+          <w:color w:val="212529"/>
+        </w:rPr>
+        <w:t xml:space="preserve"> bottom-up</w:t>
+      </w:r>
+      <w:r>
+        <w:rPr>
+          <w:rFonts w:ascii="Calibri" w:eastAsia="Calibri" w:hAnsi="Calibri" w:cs="Calibri"/>
+          <w:color w:val="212529"/>
+        </w:rPr>
+        <w:t xml:space="preserve"> to construct the syntax tree.</w:t>
+      </w:r>
+    </w:p>
+    <w:p>
+      <w:pPr>
+        <w:pStyle w:val="ListParagraph"/>
+        <w:tabs>
+          <w:tab w:val="left" w:pos="3135"/>
+        </w:tabs>
+        <w:rPr>
+          <w:rFonts w:ascii="Calibri" w:eastAsia="Calibri" w:hAnsi="Calibri" w:cs="Calibri"/>
+          <w:color w:val="212529"/>
+        </w:rPr>
+      </w:pPr>
+      <w:r>
+        <w:rPr>
+          <w:rFonts w:ascii="Calibri" w:eastAsia="Calibri" w:hAnsi="Calibri" w:cs="Calibri"/>
+          <w:color w:val="212529"/>
+        </w:rPr>
+        <w:tab/>
+      </w:r>
+    </w:p>
+    <w:p>
+      <w:pPr>
+        <w:pStyle w:val="ListParagraph"/>
+        <w:rPr>
+          <w:rFonts w:ascii="Calibri" w:eastAsia="Calibri" w:hAnsi="Calibri" w:cs="Calibri"/>
+          <w:color w:val="212529"/>
+        </w:rPr>
+      </w:pPr>
+      <w:r>
+        <w:rPr>
+          <w:rFonts w:ascii="Calibri" w:eastAsia="Calibri" w:hAnsi="Calibri" w:cs="Calibri"/>
+          <w:b/>
+          <w:color w:val="212529"/>
+        </w:rPr>
+        <w:t>Properties</w:t>
+      </w:r>
+      <w:r>
+        <w:rPr>
+          <w:rFonts w:ascii="Calibri" w:eastAsia="Calibri" w:hAnsi="Calibri" w:cs="Calibri"/>
+          <w:color w:val="212529"/>
+        </w:rPr>
+        <w:t>:</w:t>
+      </w:r>
+    </w:p>
+    <w:p>
+      <w:pPr>
+        <w:pStyle w:val="ListParagraph"/>
+        <w:rPr>
+          <w:rFonts w:ascii="Calibri" w:eastAsia="Calibri" w:hAnsi="Calibri" w:cs="Calibri"/>
+          <w:color w:val="212529"/>
+        </w:rPr>
+      </w:pPr>
+      <w:proofErr w:type="gramStart"/>
+      <w:r>
+        <w:rPr>
+          <w:rFonts w:ascii="Calibri" w:eastAsia="Calibri" w:hAnsi="Calibri" w:cs="Calibri"/>
+          <w:color w:val="212529"/>
+        </w:rPr>
+        <w:t>grammar</w:t>
+      </w:r>
+      <w:proofErr w:type="gramEnd"/>
+      <w:r>
+        <w:rPr>
+          <w:rFonts w:ascii="Calibri" w:eastAsia="Calibri" w:hAnsi="Calibri" w:cs="Calibri"/>
+          <w:color w:val="212529"/>
+        </w:rPr>
+        <w:t xml:space="preserve"> – the Grammar</w:t>
+      </w:r>
+    </w:p>
+    <w:p>
+      <w:pPr>
+        <w:pStyle w:val="ListParagraph"/>
+        <w:rPr>
+          <w:rFonts w:ascii="Calibri" w:eastAsia="Calibri" w:hAnsi="Calibri" w:cs="Calibri"/>
+          <w:color w:val="212529"/>
+        </w:rPr>
+      </w:pPr>
+      <w:proofErr w:type="spellStart"/>
+      <w:proofErr w:type="gramStart"/>
+      <w:r>
+        <w:rPr>
+          <w:rFonts w:ascii="Calibri" w:eastAsia="Calibri" w:hAnsi="Calibri" w:cs="Calibri"/>
+          <w:color w:val="212529"/>
+        </w:rPr>
+        <w:t>workingStack</w:t>
+      </w:r>
+      <w:proofErr w:type="spellEnd"/>
+      <w:proofErr w:type="gramEnd"/>
+      <w:r>
+        <w:rPr>
+          <w:rFonts w:ascii="Calibri" w:eastAsia="Calibri" w:hAnsi="Calibri" w:cs="Calibri"/>
+          <w:color w:val="212529"/>
+        </w:rPr>
+        <w:t xml:space="preserve"> – </w:t>
+      </w:r>
+      <w:r>
+        <w:rPr>
+          <w:rFonts w:ascii="Calibri" w:eastAsia="Calibri" w:hAnsi="Calibri" w:cs="Calibri"/>
+          <w:color w:val="212529"/>
+        </w:rPr>
+        <w:t>stack</w:t>
+      </w:r>
+    </w:p>
+    <w:p>
+      <w:pPr>
+        <w:pStyle w:val="ListParagraph"/>
+        <w:rPr>
+          <w:rFonts w:ascii="Calibri" w:eastAsia="Calibri" w:hAnsi="Calibri" w:cs="Calibri"/>
+          <w:color w:val="212529"/>
+        </w:rPr>
+      </w:pPr>
+      <w:proofErr w:type="spellStart"/>
+      <w:proofErr w:type="gramStart"/>
+      <w:r>
+        <w:rPr>
+          <w:rFonts w:ascii="Calibri" w:eastAsia="Calibri" w:hAnsi="Calibri" w:cs="Calibri"/>
+          <w:color w:val="212529"/>
+        </w:rPr>
+        <w:t>inputStack</w:t>
+      </w:r>
+      <w:proofErr w:type="spellEnd"/>
+      <w:proofErr w:type="gramEnd"/>
+      <w:r>
+        <w:rPr>
+          <w:rFonts w:ascii="Calibri" w:eastAsia="Calibri" w:hAnsi="Calibri" w:cs="Calibri"/>
+          <w:color w:val="212529"/>
+        </w:rPr>
+        <w:t xml:space="preserve"> – stack</w:t>
+      </w:r>
+    </w:p>
+    <w:p>
+      <w:pPr>
+        <w:pStyle w:val="ListParagraph"/>
+        <w:rPr>
+          <w:rFonts w:ascii="Calibri" w:eastAsia="Calibri" w:hAnsi="Calibri" w:cs="Calibri"/>
+          <w:color w:val="212529"/>
+        </w:rPr>
+      </w:pPr>
+      <w:proofErr w:type="gramStart"/>
+      <w:r>
+        <w:rPr>
+          <w:rFonts w:ascii="Calibri" w:eastAsia="Calibri" w:hAnsi="Calibri" w:cs="Calibri"/>
+          <w:color w:val="212529"/>
+        </w:rPr>
+        <w:t>output</w:t>
+      </w:r>
+      <w:proofErr w:type="gramEnd"/>
+      <w:r>
+        <w:rPr>
+          <w:rFonts w:ascii="Calibri" w:eastAsia="Calibri" w:hAnsi="Calibri" w:cs="Calibri"/>
+          <w:color w:val="212529"/>
+        </w:rPr>
+        <w:t xml:space="preserve"> – stack</w:t>
+      </w:r>
+    </w:p>
+    <w:p>
+      <w:pPr>
+        <w:pStyle w:val="ListParagraph"/>
+        <w:rPr>
+          <w:rFonts w:ascii="Calibri" w:eastAsia="Calibri" w:hAnsi="Calibri" w:cs="Calibri"/>
+          <w:color w:val="212529"/>
+        </w:rPr>
+      </w:pPr>
+    </w:p>
+    <w:p>
+      <w:pPr>
+        <w:pStyle w:val="ListParagraph"/>
+        <w:rPr>
+          <w:rFonts w:ascii="Calibri" w:eastAsia="Calibri" w:hAnsi="Calibri" w:cs="Calibri"/>
+          <w:color w:val="212529"/>
+        </w:rPr>
+      </w:pPr>
+      <w:r>
+        <w:rPr>
+          <w:rFonts w:ascii="Calibri" w:eastAsia="Calibri" w:hAnsi="Calibri" w:cs="Calibri"/>
+          <w:color w:val="212529"/>
+        </w:rPr>
+        <w:t>Methods:</w:t>
+      </w:r>
+      <w:r>
+        <w:rPr>
+          <w:rFonts w:ascii="Calibri" w:eastAsia="Calibri" w:hAnsi="Calibri" w:cs="Calibri"/>
+          <w:noProof/>
+          <w:color w:val="212529"/>
+        </w:rPr>
+        <w:t xml:space="preserve"> </w:t>
+      </w:r>
+    </w:p>
+    <w:p>
+      <w:pPr>
+        <w:pStyle w:val="ListParagraph"/>
+        <w:rPr>
+          <w:rFonts w:ascii="Calibri" w:eastAsia="Calibri" w:hAnsi="Calibri" w:cs="Calibri"/>
+          <w:color w:val="212529"/>
+        </w:rPr>
+      </w:pPr>
+      <w:proofErr w:type="gramStart"/>
+      <w:r>
+        <w:rPr>
+          <w:rFonts w:ascii="Calibri" w:eastAsia="Calibri" w:hAnsi="Calibri" w:cs="Calibri"/>
+          <w:b/>
+          <w:color w:val="212529"/>
+        </w:rPr>
+        <w:t>closure</w:t>
+      </w:r>
+      <w:r>
+        <w:rPr>
+          <w:rFonts w:ascii="Calibri" w:eastAsia="Calibri" w:hAnsi="Calibri" w:cs="Calibri"/>
+          <w:color w:val="212529"/>
+        </w:rPr>
+        <w:t>(</w:t>
+      </w:r>
+      <w:proofErr w:type="gramEnd"/>
+      <w:r>
+        <w:rPr>
+          <w:rFonts w:ascii="Calibri" w:eastAsia="Calibri" w:hAnsi="Calibri" w:cs="Calibri"/>
+          <w:color w:val="212529"/>
+        </w:rPr>
+        <w:t>productions</w:t>
+      </w:r>
+      <w:r>
+        <w:rPr>
+          <w:rFonts w:ascii="Calibri" w:eastAsia="Calibri" w:hAnsi="Calibri" w:cs="Calibri"/>
+          <w:color w:val="212529"/>
+        </w:rPr>
+        <w:t xml:space="preserve">): </w:t>
+      </w:r>
+    </w:p>
+    <w:p>
+      <w:pPr>
+        <w:pStyle w:val="ListParagraph"/>
+        <w:rPr>
+          <w:rFonts w:ascii="Calibri" w:eastAsia="Calibri" w:hAnsi="Calibri" w:cs="Calibri"/>
+          <w:color w:val="212529"/>
+        </w:rPr>
+      </w:pPr>
+      <w:proofErr w:type="gramStart"/>
+      <w:r>
+        <w:rPr>
+          <w:rFonts w:ascii="Calibri" w:eastAsia="Calibri" w:hAnsi="Calibri" w:cs="Calibri"/>
+          <w:color w:val="212529"/>
+        </w:rPr>
+        <w:t>in</w:t>
+      </w:r>
+      <w:proofErr w:type="gramEnd"/>
+      <w:r>
+        <w:rPr>
+          <w:rFonts w:ascii="Calibri" w:eastAsia="Calibri" w:hAnsi="Calibri" w:cs="Calibri"/>
+          <w:color w:val="212529"/>
+        </w:rPr>
+        <w:t>: filename – string</w:t>
+      </w:r>
+    </w:p>
+    <w:p>
+      <w:pPr>
+        <w:pStyle w:val="ListParagraph"/>
+        <w:rPr>
+          <w:rFonts w:ascii="Calibri" w:eastAsia="Calibri" w:hAnsi="Calibri" w:cs="Calibri"/>
+          <w:color w:val="212529"/>
+        </w:rPr>
+      </w:pPr>
+      <w:proofErr w:type="gramStart"/>
+      <w:r>
+        <w:rPr>
+          <w:rFonts w:ascii="Calibri" w:eastAsia="Calibri" w:hAnsi="Calibri" w:cs="Calibri"/>
+          <w:color w:val="212529"/>
+        </w:rPr>
+        <w:t>out</w:t>
+      </w:r>
+      <w:proofErr w:type="gramEnd"/>
+      <w:r>
+        <w:rPr>
+          <w:rFonts w:ascii="Calibri" w:eastAsia="Calibri" w:hAnsi="Calibri" w:cs="Calibri"/>
+          <w:color w:val="212529"/>
+        </w:rPr>
+        <w:t>: Grammar object</w:t>
+      </w:r>
+    </w:p>
+    <w:p>
+      <w:pPr>
+        <w:pStyle w:val="ListParagraph"/>
+        <w:rPr>
+          <w:rFonts w:ascii="Calibri" w:eastAsia="Calibri" w:hAnsi="Calibri" w:cs="Calibri"/>
+          <w:color w:val="212529"/>
+        </w:rPr>
+      </w:pPr>
+    </w:p>
+    <w:p>
+      <w:pPr>
+        <w:pStyle w:val="ListParagraph"/>
+        <w:rPr>
+          <w:rFonts w:ascii="Calibri" w:eastAsia="Calibri" w:hAnsi="Calibri" w:cs="Calibri"/>
+          <w:color w:val="212529"/>
+        </w:rPr>
+      </w:pPr>
+      <w:proofErr w:type="spellStart"/>
+      <w:r>
+        <w:rPr>
+          <w:rFonts w:ascii="Calibri" w:eastAsia="Calibri" w:hAnsi="Calibri" w:cs="Calibri"/>
+          <w:b/>
+          <w:color w:val="212529"/>
+        </w:rPr>
+        <w:t>go_</w:t>
+      </w:r>
+      <w:proofErr w:type="gramStart"/>
+      <w:r>
+        <w:rPr>
+          <w:rFonts w:ascii="Calibri" w:eastAsia="Calibri" w:hAnsi="Calibri" w:cs="Calibri"/>
+          <w:b/>
+          <w:color w:val="212529"/>
+        </w:rPr>
+        <w:t>to</w:t>
+      </w:r>
+      <w:proofErr w:type="spellEnd"/>
+      <w:r>
+        <w:rPr>
+          <w:rFonts w:ascii="Calibri" w:eastAsia="Calibri" w:hAnsi="Calibri" w:cs="Calibri"/>
+          <w:color w:val="212529"/>
+        </w:rPr>
+        <w:t>(</w:t>
+      </w:r>
+      <w:proofErr w:type="gramEnd"/>
+      <w:r>
+        <w:rPr>
+          <w:rFonts w:ascii="Calibri" w:eastAsia="Calibri" w:hAnsi="Calibri" w:cs="Calibri"/>
+          <w:color w:val="212529"/>
+        </w:rPr>
+        <w:t>state, symbol</w:t>
+      </w:r>
+      <w:r>
+        <w:rPr>
+          <w:rFonts w:ascii="Calibri" w:eastAsia="Calibri" w:hAnsi="Calibri" w:cs="Calibri"/>
+          <w:color w:val="212529"/>
+        </w:rPr>
+        <w:t xml:space="preserve">): </w:t>
+      </w:r>
+    </w:p>
+    <w:p>
+      <w:pPr>
+        <w:pStyle w:val="ListParagraph"/>
+        <w:rPr>
+          <w:rFonts w:ascii="Calibri" w:eastAsia="Calibri" w:hAnsi="Calibri" w:cs="Calibri"/>
+          <w:color w:val="212529"/>
+        </w:rPr>
+      </w:pPr>
+      <w:proofErr w:type="gramStart"/>
+      <w:r>
+        <w:rPr>
+          <w:rFonts w:ascii="Calibri" w:eastAsia="Calibri" w:hAnsi="Calibri" w:cs="Calibri"/>
+          <w:color w:val="212529"/>
+        </w:rPr>
+        <w:t>in</w:t>
+      </w:r>
+      <w:proofErr w:type="gramEnd"/>
+      <w:r>
+        <w:rPr>
+          <w:rFonts w:ascii="Calibri" w:eastAsia="Calibri" w:hAnsi="Calibri" w:cs="Calibri"/>
+          <w:color w:val="212529"/>
+        </w:rPr>
+        <w:t xml:space="preserve">: </w:t>
+      </w:r>
+      <w:r>
+        <w:rPr>
+          <w:rFonts w:ascii="Calibri" w:eastAsia="Calibri" w:hAnsi="Calibri" w:cs="Calibri"/>
+          <w:color w:val="212529"/>
+        </w:rPr>
+        <w:t>state –</w:t>
+      </w:r>
+    </w:p>
+    <w:p>
+      <w:pPr>
+        <w:pStyle w:val="ListParagraph"/>
+        <w:rPr>
+          <w:rFonts w:ascii="Calibri" w:eastAsia="Calibri" w:hAnsi="Calibri" w:cs="Calibri"/>
+          <w:color w:val="212529"/>
+        </w:rPr>
+      </w:pPr>
+      <w:proofErr w:type="gramStart"/>
+      <w:r>
+        <w:rPr>
+          <w:rFonts w:ascii="Calibri" w:eastAsia="Calibri" w:hAnsi="Calibri" w:cs="Calibri"/>
+          <w:color w:val="212529"/>
+        </w:rPr>
+        <w:t>symbol</w:t>
+      </w:r>
+      <w:proofErr w:type="gramEnd"/>
+      <w:r>
+        <w:rPr>
+          <w:rFonts w:ascii="Calibri" w:eastAsia="Calibri" w:hAnsi="Calibri" w:cs="Calibri"/>
+          <w:color w:val="212529"/>
+        </w:rPr>
+        <w:t xml:space="preserve"> –</w:t>
+      </w:r>
+    </w:p>
+    <w:p>
+      <w:pPr>
+        <w:pStyle w:val="ListParagraph"/>
+        <w:rPr>
+          <w:rFonts w:ascii="Calibri" w:eastAsia="Calibri" w:hAnsi="Calibri" w:cs="Calibri"/>
+          <w:color w:val="212529"/>
+        </w:rPr>
+      </w:pPr>
+      <w:proofErr w:type="gramStart"/>
+      <w:r>
+        <w:rPr>
+          <w:rFonts w:ascii="Calibri" w:eastAsia="Calibri" w:hAnsi="Calibri" w:cs="Calibri"/>
+          <w:color w:val="212529"/>
+        </w:rPr>
+        <w:t>out</w:t>
+      </w:r>
+      <w:proofErr w:type="gramEnd"/>
+      <w:r>
+        <w:rPr>
+          <w:rFonts w:ascii="Calibri" w:eastAsia="Calibri" w:hAnsi="Calibri" w:cs="Calibri"/>
+          <w:color w:val="212529"/>
+        </w:rPr>
+        <w:t>: Grammar object</w:t>
+      </w:r>
+    </w:p>
+    <w:p>
+      <w:pPr>
+        <w:pStyle w:val="ListParagraph"/>
+        <w:rPr>
+          <w:rFonts w:ascii="Calibri" w:eastAsia="Calibri" w:hAnsi="Calibri" w:cs="Calibri"/>
+          <w:color w:val="212529"/>
+        </w:rPr>
+      </w:pPr>
+    </w:p>
+    <w:p>
+      <w:pPr>
+        <w:pStyle w:val="ListParagraph"/>
+        <w:rPr>
+          <w:rFonts w:ascii="Calibri" w:eastAsia="Calibri" w:hAnsi="Calibri" w:cs="Calibri"/>
+          <w:color w:val="212529"/>
+        </w:rPr>
+      </w:pPr>
+      <w:proofErr w:type="spellStart"/>
+      <w:r>
+        <w:rPr>
+          <w:rFonts w:ascii="Calibri" w:eastAsia="Calibri" w:hAnsi="Calibri" w:cs="Calibri"/>
+          <w:b/>
+          <w:color w:val="212529"/>
+        </w:rPr>
+        <w:t>canonical_</w:t>
+      </w:r>
+      <w:proofErr w:type="gramStart"/>
+      <w:r>
+        <w:rPr>
+          <w:rFonts w:ascii="Calibri" w:eastAsia="Calibri" w:hAnsi="Calibri" w:cs="Calibri"/>
+          <w:b/>
+          <w:color w:val="212529"/>
+        </w:rPr>
+        <w:t>collection</w:t>
+      </w:r>
+      <w:proofErr w:type="spellEnd"/>
+      <w:r>
+        <w:rPr>
+          <w:rFonts w:ascii="Calibri" w:eastAsia="Calibri" w:hAnsi="Calibri" w:cs="Calibri"/>
+          <w:color w:val="212529"/>
+        </w:rPr>
+        <w:t>(</w:t>
+      </w:r>
+      <w:proofErr w:type="gramEnd"/>
+      <w:r>
+        <w:rPr>
+          <w:rFonts w:ascii="Calibri" w:eastAsia="Calibri" w:hAnsi="Calibri" w:cs="Calibri"/>
+          <w:color w:val="212529"/>
+        </w:rPr>
+        <w:t xml:space="preserve">): </w:t>
+      </w:r>
+    </w:p>
+    <w:p>
+      <w:pPr>
+        <w:pStyle w:val="ListParagraph"/>
+        <w:rPr>
+          <w:rFonts w:ascii="Calibri" w:eastAsia="Calibri" w:hAnsi="Calibri" w:cs="Calibri"/>
+          <w:color w:val="212529"/>
+        </w:rPr>
+      </w:pPr>
+      <w:proofErr w:type="gramStart"/>
+      <w:r>
+        <w:rPr>
+          <w:rFonts w:ascii="Calibri" w:eastAsia="Calibri" w:hAnsi="Calibri" w:cs="Calibri"/>
+          <w:color w:val="212529"/>
+        </w:rPr>
+        <w:t>in</w:t>
+      </w:r>
+      <w:proofErr w:type="gramEnd"/>
+      <w:r>
+        <w:rPr>
+          <w:rFonts w:ascii="Calibri" w:eastAsia="Calibri" w:hAnsi="Calibri" w:cs="Calibri"/>
+          <w:color w:val="212529"/>
+        </w:rPr>
+        <w:t>: filename – string</w:t>
+      </w:r>
+    </w:p>
+    <w:p>
+      <w:pPr>
+        <w:pStyle w:val="ListParagraph"/>
+        <w:rPr>
+          <w:rFonts w:ascii="Calibri" w:eastAsia="Calibri" w:hAnsi="Calibri" w:cs="Calibri"/>
+          <w:color w:val="212529"/>
+        </w:rPr>
+      </w:pPr>
+      <w:proofErr w:type="gramStart"/>
+      <w:r>
+        <w:rPr>
+          <w:rFonts w:ascii="Calibri" w:eastAsia="Calibri" w:hAnsi="Calibri" w:cs="Calibri"/>
+          <w:color w:val="212529"/>
+        </w:rPr>
+        <w:t>out</w:t>
+      </w:r>
+      <w:proofErr w:type="gramEnd"/>
+      <w:r>
+        <w:rPr>
+          <w:rFonts w:ascii="Calibri" w:eastAsia="Calibri" w:hAnsi="Calibri" w:cs="Calibri"/>
+          <w:color w:val="212529"/>
+        </w:rPr>
+        <w:t>: Grammar object</w:t>
+      </w:r>
+    </w:p>
+    <w:p>
+      <w:pPr>
+        <w:pStyle w:val="ListParagraph"/>
+        <w:rPr>
+          <w:rFonts w:ascii="Calibri" w:eastAsia="Calibri" w:hAnsi="Calibri" w:cs="Calibri"/>
+          <w:color w:val="212529"/>
+        </w:rPr>
+      </w:pPr>
+    </w:p>
+    <w:p>
+      <w:pPr>
+        <w:pStyle w:val="ListParagraph"/>
+        <w:rPr>
+          <w:rFonts w:ascii="Calibri" w:eastAsia="Calibri" w:hAnsi="Calibri" w:cs="Calibri"/>
+          <w:color w:val="212529"/>
+        </w:rPr>
+      </w:pPr>
+      <w:proofErr w:type="gramStart"/>
+      <w:r>
+        <w:rPr>
+          <w:rFonts w:ascii="Calibri" w:eastAsia="Calibri" w:hAnsi="Calibri" w:cs="Calibri"/>
+          <w:b/>
+          <w:color w:val="212529"/>
+        </w:rPr>
+        <w:t>parse</w:t>
+      </w:r>
+      <w:r>
+        <w:rPr>
+          <w:rFonts w:ascii="Calibri" w:eastAsia="Calibri" w:hAnsi="Calibri" w:cs="Calibri"/>
+          <w:color w:val="212529"/>
+        </w:rPr>
+        <w:t>(</w:t>
+      </w:r>
+      <w:proofErr w:type="spellStart"/>
+      <w:proofErr w:type="gramEnd"/>
+      <w:r>
+        <w:rPr>
+          <w:rFonts w:ascii="Calibri" w:eastAsia="Calibri" w:hAnsi="Calibri" w:cs="Calibri"/>
+          <w:color w:val="212529"/>
+        </w:rPr>
+        <w:t>input_string</w:t>
+      </w:r>
+      <w:proofErr w:type="spellEnd"/>
+      <w:r>
+        <w:rPr>
+          <w:rFonts w:ascii="Calibri" w:eastAsia="Calibri" w:hAnsi="Calibri" w:cs="Calibri"/>
+          <w:color w:val="212529"/>
+        </w:rPr>
+        <w:t xml:space="preserve">): </w:t>
+      </w:r>
+    </w:p>
+    <w:p>
+      <w:pPr>
+        <w:pStyle w:val="ListParagraph"/>
+        <w:rPr>
+          <w:rFonts w:ascii="Calibri" w:eastAsia="Calibri" w:hAnsi="Calibri" w:cs="Calibri"/>
+          <w:color w:val="212529"/>
+        </w:rPr>
+      </w:pPr>
+      <w:proofErr w:type="gramStart"/>
+      <w:r>
+        <w:rPr>
+          <w:rFonts w:ascii="Calibri" w:eastAsia="Calibri" w:hAnsi="Calibri" w:cs="Calibri"/>
+          <w:color w:val="212529"/>
+        </w:rPr>
+        <w:t>in</w:t>
+      </w:r>
+      <w:proofErr w:type="gramEnd"/>
+      <w:r>
+        <w:rPr>
+          <w:rFonts w:ascii="Calibri" w:eastAsia="Calibri" w:hAnsi="Calibri" w:cs="Calibri"/>
+          <w:color w:val="212529"/>
+        </w:rPr>
+        <w:t xml:space="preserve">: </w:t>
+      </w:r>
+    </w:p>
+    <w:p>
+      <w:pPr>
+        <w:pStyle w:val="ListParagraph"/>
+        <w:rPr>
+          <w:rFonts w:ascii="Calibri" w:eastAsia="Calibri" w:hAnsi="Calibri" w:cs="Calibri"/>
+          <w:color w:val="212529"/>
+        </w:rPr>
+      </w:pPr>
+      <w:proofErr w:type="gramStart"/>
+      <w:r>
+        <w:rPr>
+          <w:rFonts w:ascii="Calibri" w:eastAsia="Calibri" w:hAnsi="Calibri" w:cs="Calibri"/>
+          <w:color w:val="212529"/>
+        </w:rPr>
+        <w:t>out</w:t>
+      </w:r>
+      <w:proofErr w:type="gramEnd"/>
+      <w:r>
+        <w:rPr>
+          <w:rFonts w:ascii="Calibri" w:eastAsia="Calibri" w:hAnsi="Calibri" w:cs="Calibri"/>
+          <w:color w:val="212529"/>
+        </w:rPr>
+        <w:t xml:space="preserve">: </w:t>
+      </w:r>
+    </w:p>
+    <w:p>
+      <w:pPr>
+        <w:pStyle w:val="ListParagraph"/>
+        <w:rPr>
+          <w:rFonts w:ascii="Calibri" w:eastAsia="Calibri" w:hAnsi="Calibri" w:cs="Calibri"/>
+          <w:color w:val="212529"/>
+        </w:rPr>
+      </w:pPr>
+    </w:p>
+    <w:p>
+      <w:pPr>
+        <w:spacing w:line="276" w:lineRule="auto"/>
+      </w:pPr>
+    </w:p>
+    <w:p>
+      <w:pPr>
+        <w:spacing w:line="276" w:lineRule="auto"/>
+        <w:rPr>
+          <w:sz w:val="28"/>
+          <w:szCs w:val="28"/>
+        </w:rPr>
+      </w:pPr>
+    </w:p>
+    <w:p>
+      <w:pPr>
+        <w:pStyle w:val="ListParagraph"/>
+        <w:rPr>
+          <w:rFonts w:ascii="Calibri" w:eastAsia="Calibri" w:hAnsi="Calibri" w:cs="Calibri"/>
+          <w:color w:val="212529"/>
+        </w:rPr>
+      </w:pPr>
+    </w:p>
+    <w:p>
+      <w:pPr>
+        <w:spacing w:line="276" w:lineRule="auto"/>
+        <w:rPr>
+          <w:sz w:val="28"/>
+        </w:rPr>
+      </w:pPr>
+      <w:r>
+        <w:rPr>
+          <w:rFonts w:ascii="Calibri" w:eastAsia="Calibri" w:hAnsi="Calibri" w:cs="Calibri"/>
+          <w:noProof/>
+          <w:color w:val="212529"/>
+        </w:rPr>
+        <w:drawing>
+          <wp:inline distT="0" distB="0" distL="0" distR="0" wp14:anchorId="41255A0D" wp14:editId="56629DBE">
+            <wp:extent cx="6858000" cy="6830695"/>
+            <wp:effectExtent l="0" t="0" r="0" b="8255"/>
+            <wp:docPr id="1" name="Picture 1"/>
+            <wp:cNvGraphicFramePr>
+              <a:graphicFrameLocks xmlns:a="http://schemas.openxmlformats.org/drawingml/2006/main" noChangeAspect="1"/>
+            </wp:cNvGraphicFramePr>
+            <a:graphic xmlns:a="http://schemas.openxmlformats.org/drawingml/2006/main">
+              <a:graphicData uri="http://schemas.openxmlformats.org/drawingml/2006/picture">
+                <pic:pic xmlns:pic="http://schemas.openxmlformats.org/drawingml/2006/picture">
+                  <pic:nvPicPr>
+                    <pic:cNvPr id="1" name="uml-lab5.png"/>
+                    <pic:cNvPicPr/>
+                  </pic:nvPicPr>
+                  <pic:blipFill>
+                    <a:blip r:embed="rId8">
+                      <a:extLst>
+                        <a:ext uri="{28A0092B-C50C-407E-A947-70E740481C1C}">
+                          <a14:useLocalDpi xmlns:a14="http://schemas.microsoft.com/office/drawing/2010/main" val="0"/>
+                        </a:ext>
+                      </a:extLst>
+                    </a:blip>
+                    <a:stretch>
+                      <a:fillRect/>
+                    </a:stretch>
+                  </pic:blipFill>
+                  <pic:spPr>
+                    <a:xfrm>
+                      <a:off x="0" y="0"/>
+                      <a:ext cx="6858000" cy="6830695"/>
+                    </a:xfrm>
+                    <a:prstGeom prst="rect">
+                      <a:avLst/>
+                    </a:prstGeom>
+                  </pic:spPr>
+                </pic:pic>
+              </a:graphicData>
+            </a:graphic>
+          </wp:inline>
+        </w:drawing>
+      </w:r>
     </w:p>
     <w:sectPr>
-      <w:footerReference w:type="default" r:id="rId8"/>
-      <w:headerReference w:type="first" r:id="rId9"/>
-      <w:footerReference w:type="first" r:id="rId10"/>
+      <w:footerReference w:type="default" r:id="rId9"/>
+      <w:headerReference w:type="first" r:id="rId10"/>
+      <w:footerReference w:type="first" r:id="rId11"/>
       <w:pgSz w:w="12240" w:h="15840"/>
       <w:pgMar w:top="720" w:right="720" w:bottom="720" w:left="720" w:header="720" w:footer="720" w:gutter="0"/>
       <w:cols w:space="720"/>
@@ -280,7 +2090,7 @@
           <w:rPr>
             <w:noProof/>
           </w:rPr>
-          <w:t>1</w:t>
+          <w:t>3</w:t>
         </w:r>
         <w:r>
           <w:rPr>
@@ -621,7 +2431,96 @@
       </w:rPr>
     </w:lvl>
   </w:abstractNum>
+  <w:abstractNum w:abstractNumId="1" w15:restartNumberingAfterBreak="0">
+    <w:nsid w:val="3B420D37"/>
+    <w:multiLevelType w:val="hybridMultilevel"/>
+    <w:tmpl w:val="66622F1A"/>
+    <w:lvl w:ilvl="0" w:tplc="75B0654A">
+      <w:start w:val="1"/>
+      <w:numFmt w:val="decimal"/>
+      <w:lvlText w:val="%1."/>
+      <w:lvlJc w:val="left"/>
+      <w:pPr>
+        <w:ind w:left="720" w:hanging="360"/>
+      </w:pPr>
+    </w:lvl>
+    <w:lvl w:ilvl="1" w:tplc="62CCC416">
+      <w:start w:val="1"/>
+      <w:numFmt w:val="lowerLetter"/>
+      <w:lvlText w:val="%2."/>
+      <w:lvlJc w:val="left"/>
+      <w:pPr>
+        <w:ind w:left="1440" w:hanging="360"/>
+      </w:pPr>
+    </w:lvl>
+    <w:lvl w:ilvl="2" w:tplc="1940FE30">
+      <w:start w:val="1"/>
+      <w:numFmt w:val="lowerRoman"/>
+      <w:lvlText w:val="%3."/>
+      <w:lvlJc w:val="right"/>
+      <w:pPr>
+        <w:ind w:left="2160" w:hanging="180"/>
+      </w:pPr>
+    </w:lvl>
+    <w:lvl w:ilvl="3" w:tplc="22D801F4">
+      <w:start w:val="1"/>
+      <w:numFmt w:val="decimal"/>
+      <w:lvlText w:val="%4."/>
+      <w:lvlJc w:val="left"/>
+      <w:pPr>
+        <w:ind w:left="2880" w:hanging="360"/>
+      </w:pPr>
+    </w:lvl>
+    <w:lvl w:ilvl="4" w:tplc="6F20B284">
+      <w:start w:val="1"/>
+      <w:numFmt w:val="lowerLetter"/>
+      <w:lvlText w:val="%5."/>
+      <w:lvlJc w:val="left"/>
+      <w:pPr>
+        <w:ind w:left="3600" w:hanging="360"/>
+      </w:pPr>
+    </w:lvl>
+    <w:lvl w:ilvl="5" w:tplc="1B10A432">
+      <w:start w:val="1"/>
+      <w:numFmt w:val="lowerRoman"/>
+      <w:lvlText w:val="%6."/>
+      <w:lvlJc w:val="right"/>
+      <w:pPr>
+        <w:ind w:left="4320" w:hanging="180"/>
+      </w:pPr>
+    </w:lvl>
+    <w:lvl w:ilvl="6" w:tplc="7DC0A138">
+      <w:start w:val="1"/>
+      <w:numFmt w:val="decimal"/>
+      <w:lvlText w:val="%7."/>
+      <w:lvlJc w:val="left"/>
+      <w:pPr>
+        <w:ind w:left="5040" w:hanging="360"/>
+      </w:pPr>
+    </w:lvl>
+    <w:lvl w:ilvl="7" w:tplc="917CD640">
+      <w:start w:val="1"/>
+      <w:numFmt w:val="lowerLetter"/>
+      <w:lvlText w:val="%8."/>
+      <w:lvlJc w:val="left"/>
+      <w:pPr>
+        <w:ind w:left="5760" w:hanging="360"/>
+      </w:pPr>
+    </w:lvl>
+    <w:lvl w:ilvl="8" w:tplc="D6004FC6">
+      <w:start w:val="1"/>
+      <w:numFmt w:val="lowerRoman"/>
+      <w:lvlText w:val="%9."/>
+      <w:lvlJc w:val="right"/>
+      <w:pPr>
+        <w:ind w:left="6480" w:hanging="180"/>
+      </w:pPr>
+    </w:lvl>
+  </w:abstractNum>
   <w:num w:numId="1">
+    <w:abstractNumId w:val="1"/>
+  </w:num>
+  <w:num w:numId="2">
     <w:abstractNumId w:val="0"/>
   </w:num>
 </w:numbering>
@@ -1020,7 +2919,7 @@
   <w:style w:type="paragraph" w:default="1" w:styleId="Normal">
     <w:name w:val="Normal"/>
     <w:qFormat/>
-    <w:rsid w:val="00D909E8"/>
+    <w:rsid w:val="00812E35"/>
   </w:style>
   <w:style w:type="character" w:default="1" w:styleId="DefaultParagraphFont">
     <w:name w:val="Default Paragraph Font"/>

</xml_diff>